<commit_message>
ppt and docx made for presentation on monday
</commit_message>
<xml_diff>
--- a/presentation_layout.docx
+++ b/presentation_layout.docx
@@ -7,46 +7,162 @@
         <w:t xml:space="preserve">Introduction on what (rigid body) physics in graphics is </w:t>
       </w:r>
     </w:p>
-    <w:p>
-      <w:hyperlink r:id="rId4" w:history="1">
+    <w:p/>
+    <w:p>
+      <w:r>
+        <w:t>What things we are trying to use</w:t>
+      </w:r>
+    </w:p>
+    <w:p>
+      <w:pPr>
+        <w:pStyle w:val="ListParagraph"/>
+        <w:numPr>
+          <w:ilvl w:val="0"/>
+          <w:numId w:val="1"/>
+        </w:numPr>
+      </w:pPr>
+      <w:r>
+        <w:t>Dynamic body</w:t>
+      </w:r>
+      <w:r>
+        <w:t xml:space="preserve"> – body that receives physical forces</w:t>
+      </w:r>
+      <w:r>
+        <w:t xml:space="preserve"> (abstracted physical objects)</w:t>
+      </w:r>
+    </w:p>
+    <w:p>
+      <w:pPr>
+        <w:pStyle w:val="ListParagraph"/>
+        <w:numPr>
+          <w:ilvl w:val="0"/>
+          <w:numId w:val="1"/>
+        </w:numPr>
+      </w:pPr>
+      <w:r>
+        <w:t>Geometric body</w:t>
+      </w:r>
+      <w:r>
+        <w:t xml:space="preserve"> – the thing we need for collision detection</w:t>
+      </w:r>
+    </w:p>
+    <w:p>
+      <w:pPr>
+        <w:pStyle w:val="ListParagraph"/>
+        <w:numPr>
+          <w:ilvl w:val="0"/>
+          <w:numId w:val="1"/>
+        </w:numPr>
+      </w:pPr>
+      <w:r>
+        <w:t>TriMesh class</w:t>
+      </w:r>
+      <w:r>
+        <w:t xml:space="preserve"> – a type of geometric body (creates collision points for a not-so-common shape)</w:t>
+      </w:r>
+      <w:bookmarkStart w:id="0" w:name="_GoBack"/>
+      <w:bookmarkEnd w:id="0"/>
+    </w:p>
+    <w:p/>
+    <w:p>
+      <w:r>
+        <w:t>What our progress on these are</w:t>
+      </w:r>
+    </w:p>
+    <w:p>
+      <w:pPr>
+        <w:pStyle w:val="ListParagraph"/>
+        <w:numPr>
+          <w:ilvl w:val="0"/>
+          <w:numId w:val="2"/>
+        </w:numPr>
+      </w:pPr>
+      <w:r>
+        <w:t>Dynamic body OK</w:t>
+      </w:r>
+    </w:p>
+    <w:p>
+      <w:pPr>
+        <w:pStyle w:val="ListParagraph"/>
+        <w:numPr>
+          <w:ilvl w:val="0"/>
+          <w:numId w:val="2"/>
+        </w:numPr>
+      </w:pPr>
+      <w:r>
+        <w:t>Geom body OK</w:t>
+      </w:r>
+    </w:p>
+    <w:p>
+      <w:pPr>
+        <w:pStyle w:val="ListParagraph"/>
+        <w:numPr>
+          <w:ilvl w:val="0"/>
+          <w:numId w:val="2"/>
+        </w:numPr>
+      </w:pPr>
+      <w:r>
+        <w:t>TriMesh class work-in-progress</w:t>
+      </w:r>
+    </w:p>
+    <w:p/>
+    <w:p>
+      <w:r>
+        <w:t>what we are striving towards</w:t>
+      </w:r>
+    </w:p>
+    <w:p>
+      <w:pPr>
+        <w:pStyle w:val="ListParagraph"/>
+        <w:numPr>
+          <w:ilvl w:val="0"/>
+          <w:numId w:val="3"/>
+        </w:numPr>
+      </w:pPr>
+      <w:hyperlink r:id="rId5" w:history="1">
         <w:r>
           <w:rPr>
             <w:rStyle w:val="Hyperlink"/>
           </w:rPr>
-          <w:t>https://www.youtube.com/watch?v=vpajS8jsNF0</w:t>
+          <w:t>https://ww</w:t>
+        </w:r>
+        <w:r>
+          <w:rPr>
+            <w:rStyle w:val="Hyperlink"/>
+          </w:rPr>
+          <w:t>w</w:t>
+        </w:r>
+        <w:r>
+          <w:rPr>
+            <w:rStyle w:val="Hyperlink"/>
+          </w:rPr>
+          <w:t>.youtube.com/watch?v=vpajS8jsNF0</w:t>
         </w:r>
       </w:hyperlink>
       <w:r>
         <w:t xml:space="preserve"> (trebuchet)</w:t>
       </w:r>
     </w:p>
-    <w:p/>
-    <w:p>
-      <w:r>
-        <w:t>What things we are trying to use</w:t>
-      </w:r>
-    </w:p>
-    <w:p/>
-    <w:p>
-      <w:r>
-        <w:t>What our progress on these are</w:t>
-      </w:r>
-    </w:p>
-    <w:p/>
-    <w:p>
-      <w:r>
-        <w:t>what we are striving towards</w:t>
-      </w:r>
-    </w:p>
-    <w:p/>
-    <w:p>
-      <w:r>
-        <w:t xml:space="preserve">things that we need to do to </w:t>
-      </w:r>
-      <w:bookmarkStart w:id="0" w:name="_GoBack"/>
-      <w:bookmarkEnd w:id="0"/>
-      <w:r>
-        <w:t>get there</w:t>
+    <w:p>
+      <w:pPr>
+        <w:ind w:left="360"/>
+      </w:pPr>
+    </w:p>
+    <w:p>
+      <w:r>
+        <w:t>things that we need to do to get there</w:t>
+      </w:r>
+    </w:p>
+    <w:p>
+      <w:pPr>
+        <w:pStyle w:val="ListParagraph"/>
+        <w:numPr>
+          <w:ilvl w:val="0"/>
+          <w:numId w:val="3"/>
+        </w:numPr>
+      </w:pPr>
+      <w:r>
+        <w:t>Node class</w:t>
       </w:r>
     </w:p>
     <w:sectPr>
@@ -57,6 +173,305 @@
     </w:sectPr>
   </w:body>
 </w:document>
+</file>
+
+<file path=word/numbering.xml><?xml version="1.0" encoding="utf-8"?>
+<w:numbering xmlns:wpc="http://schemas.microsoft.com/office/word/2010/wordprocessingCanvas" xmlns:mo="http://schemas.microsoft.com/office/mac/office/2008/main" xmlns:mc="http://schemas.openxmlformats.org/markup-compatibility/2006" xmlns:mv="urn:schemas-microsoft-com:mac:vml" xmlns:o="urn:schemas-microsoft-com:office:office" xmlns:r="http://schemas.openxmlformats.org/officeDocument/2006/relationships" xmlns:m="http://schemas.openxmlformats.org/officeDocument/2006/math" xmlns:v="urn:schemas-microsoft-com:vml" xmlns:wp14="http://schemas.microsoft.com/office/word/2010/wordprocessingDrawing" xmlns:wp="http://schemas.openxmlformats.org/drawingml/2006/wordprocessingDrawing" xmlns:w10="urn:schemas-microsoft-com:office:word" xmlns:w="http://schemas.openxmlformats.org/wordprocessingml/2006/main" xmlns:w14="http://schemas.microsoft.com/office/word/2010/wordml" xmlns:w15="http://schemas.microsoft.com/office/word/2012/wordml" xmlns:wpg="http://schemas.microsoft.com/office/word/2010/wordprocessingGroup" xmlns:wpi="http://schemas.microsoft.com/office/word/2010/wordprocessingInk" xmlns:wne="http://schemas.microsoft.com/office/word/2006/wordml" xmlns:wps="http://schemas.microsoft.com/office/word/2010/wordprocessingShape" mc:Ignorable="w14 w15 wp14">
+  <w:abstractNum w:abstractNumId="0">
+    <w:nsid w:val="4A8523C3"/>
+    <w:multiLevelType w:val="hybridMultilevel"/>
+    <w:tmpl w:val="52FADA04"/>
+    <w:lvl w:ilvl="0" w:tplc="0409000F">
+      <w:start w:val="1"/>
+      <w:numFmt w:val="decimal"/>
+      <w:lvlText w:val="%1."/>
+      <w:lvlJc w:val="left"/>
+      <w:pPr>
+        <w:ind w:left="720" w:hanging="360"/>
+      </w:pPr>
+    </w:lvl>
+    <w:lvl w:ilvl="1" w:tplc="04090019" w:tentative="1">
+      <w:start w:val="1"/>
+      <w:numFmt w:val="lowerLetter"/>
+      <w:lvlText w:val="%2."/>
+      <w:lvlJc w:val="left"/>
+      <w:pPr>
+        <w:ind w:left="1440" w:hanging="360"/>
+      </w:pPr>
+    </w:lvl>
+    <w:lvl w:ilvl="2" w:tplc="0409001B" w:tentative="1">
+      <w:start w:val="1"/>
+      <w:numFmt w:val="lowerRoman"/>
+      <w:lvlText w:val="%3."/>
+      <w:lvlJc w:val="right"/>
+      <w:pPr>
+        <w:ind w:left="2160" w:hanging="180"/>
+      </w:pPr>
+    </w:lvl>
+    <w:lvl w:ilvl="3" w:tplc="0409000F" w:tentative="1">
+      <w:start w:val="1"/>
+      <w:numFmt w:val="decimal"/>
+      <w:lvlText w:val="%4."/>
+      <w:lvlJc w:val="left"/>
+      <w:pPr>
+        <w:ind w:left="2880" w:hanging="360"/>
+      </w:pPr>
+    </w:lvl>
+    <w:lvl w:ilvl="4" w:tplc="04090019" w:tentative="1">
+      <w:start w:val="1"/>
+      <w:numFmt w:val="lowerLetter"/>
+      <w:lvlText w:val="%5."/>
+      <w:lvlJc w:val="left"/>
+      <w:pPr>
+        <w:ind w:left="3600" w:hanging="360"/>
+      </w:pPr>
+    </w:lvl>
+    <w:lvl w:ilvl="5" w:tplc="0409001B" w:tentative="1">
+      <w:start w:val="1"/>
+      <w:numFmt w:val="lowerRoman"/>
+      <w:lvlText w:val="%6."/>
+      <w:lvlJc w:val="right"/>
+      <w:pPr>
+        <w:ind w:left="4320" w:hanging="180"/>
+      </w:pPr>
+    </w:lvl>
+    <w:lvl w:ilvl="6" w:tplc="0409000F" w:tentative="1">
+      <w:start w:val="1"/>
+      <w:numFmt w:val="decimal"/>
+      <w:lvlText w:val="%7."/>
+      <w:lvlJc w:val="left"/>
+      <w:pPr>
+        <w:ind w:left="5040" w:hanging="360"/>
+      </w:pPr>
+    </w:lvl>
+    <w:lvl w:ilvl="7" w:tplc="04090019" w:tentative="1">
+      <w:start w:val="1"/>
+      <w:numFmt w:val="lowerLetter"/>
+      <w:lvlText w:val="%8."/>
+      <w:lvlJc w:val="left"/>
+      <w:pPr>
+        <w:ind w:left="5760" w:hanging="360"/>
+      </w:pPr>
+    </w:lvl>
+    <w:lvl w:ilvl="8" w:tplc="0409001B" w:tentative="1">
+      <w:start w:val="1"/>
+      <w:numFmt w:val="lowerRoman"/>
+      <w:lvlText w:val="%9."/>
+      <w:lvlJc w:val="right"/>
+      <w:pPr>
+        <w:ind w:left="6480" w:hanging="180"/>
+      </w:pPr>
+    </w:lvl>
+  </w:abstractNum>
+  <w:abstractNum w:abstractNumId="1">
+    <w:nsid w:val="5A622B9C"/>
+    <w:multiLevelType w:val="hybridMultilevel"/>
+    <w:tmpl w:val="7708CEB8"/>
+    <w:lvl w:ilvl="0" w:tplc="04090001">
+      <w:start w:val="1"/>
+      <w:numFmt w:val="bullet"/>
+      <w:lvlText w:val=""/>
+      <w:lvlJc w:val="left"/>
+      <w:pPr>
+        <w:ind w:left="720" w:hanging="360"/>
+      </w:pPr>
+      <w:rPr>
+        <w:rFonts w:ascii="Symbol" w:hAnsi="Symbol" w:hint="default"/>
+      </w:rPr>
+    </w:lvl>
+    <w:lvl w:ilvl="1" w:tplc="04090003" w:tentative="1">
+      <w:start w:val="1"/>
+      <w:numFmt w:val="bullet"/>
+      <w:lvlText w:val="o"/>
+      <w:lvlJc w:val="left"/>
+      <w:pPr>
+        <w:ind w:left="1440" w:hanging="360"/>
+      </w:pPr>
+      <w:rPr>
+        <w:rFonts w:ascii="Courier New" w:hAnsi="Courier New" w:cs="Courier New" w:hint="default"/>
+      </w:rPr>
+    </w:lvl>
+    <w:lvl w:ilvl="2" w:tplc="04090005" w:tentative="1">
+      <w:start w:val="1"/>
+      <w:numFmt w:val="bullet"/>
+      <w:lvlText w:val=""/>
+      <w:lvlJc w:val="left"/>
+      <w:pPr>
+        <w:ind w:left="2160" w:hanging="360"/>
+      </w:pPr>
+      <w:rPr>
+        <w:rFonts w:ascii="Wingdings" w:hAnsi="Wingdings" w:hint="default"/>
+      </w:rPr>
+    </w:lvl>
+    <w:lvl w:ilvl="3" w:tplc="04090001" w:tentative="1">
+      <w:start w:val="1"/>
+      <w:numFmt w:val="bullet"/>
+      <w:lvlText w:val=""/>
+      <w:lvlJc w:val="left"/>
+      <w:pPr>
+        <w:ind w:left="2880" w:hanging="360"/>
+      </w:pPr>
+      <w:rPr>
+        <w:rFonts w:ascii="Symbol" w:hAnsi="Symbol" w:hint="default"/>
+      </w:rPr>
+    </w:lvl>
+    <w:lvl w:ilvl="4" w:tplc="04090003" w:tentative="1">
+      <w:start w:val="1"/>
+      <w:numFmt w:val="bullet"/>
+      <w:lvlText w:val="o"/>
+      <w:lvlJc w:val="left"/>
+      <w:pPr>
+        <w:ind w:left="3600" w:hanging="360"/>
+      </w:pPr>
+      <w:rPr>
+        <w:rFonts w:ascii="Courier New" w:hAnsi="Courier New" w:cs="Courier New" w:hint="default"/>
+      </w:rPr>
+    </w:lvl>
+    <w:lvl w:ilvl="5" w:tplc="04090005" w:tentative="1">
+      <w:start w:val="1"/>
+      <w:numFmt w:val="bullet"/>
+      <w:lvlText w:val=""/>
+      <w:lvlJc w:val="left"/>
+      <w:pPr>
+        <w:ind w:left="4320" w:hanging="360"/>
+      </w:pPr>
+      <w:rPr>
+        <w:rFonts w:ascii="Wingdings" w:hAnsi="Wingdings" w:hint="default"/>
+      </w:rPr>
+    </w:lvl>
+    <w:lvl w:ilvl="6" w:tplc="04090001" w:tentative="1">
+      <w:start w:val="1"/>
+      <w:numFmt w:val="bullet"/>
+      <w:lvlText w:val=""/>
+      <w:lvlJc w:val="left"/>
+      <w:pPr>
+        <w:ind w:left="5040" w:hanging="360"/>
+      </w:pPr>
+      <w:rPr>
+        <w:rFonts w:ascii="Symbol" w:hAnsi="Symbol" w:hint="default"/>
+      </w:rPr>
+    </w:lvl>
+    <w:lvl w:ilvl="7" w:tplc="04090003" w:tentative="1">
+      <w:start w:val="1"/>
+      <w:numFmt w:val="bullet"/>
+      <w:lvlText w:val="o"/>
+      <w:lvlJc w:val="left"/>
+      <w:pPr>
+        <w:ind w:left="5760" w:hanging="360"/>
+      </w:pPr>
+      <w:rPr>
+        <w:rFonts w:ascii="Courier New" w:hAnsi="Courier New" w:cs="Courier New" w:hint="default"/>
+      </w:rPr>
+    </w:lvl>
+    <w:lvl w:ilvl="8" w:tplc="04090005" w:tentative="1">
+      <w:start w:val="1"/>
+      <w:numFmt w:val="bullet"/>
+      <w:lvlText w:val=""/>
+      <w:lvlJc w:val="left"/>
+      <w:pPr>
+        <w:ind w:left="6480" w:hanging="360"/>
+      </w:pPr>
+      <w:rPr>
+        <w:rFonts w:ascii="Wingdings" w:hAnsi="Wingdings" w:hint="default"/>
+      </w:rPr>
+    </w:lvl>
+  </w:abstractNum>
+  <w:abstractNum w:abstractNumId="2">
+    <w:nsid w:val="63796917"/>
+    <w:multiLevelType w:val="hybridMultilevel"/>
+    <w:tmpl w:val="D0840F46"/>
+    <w:lvl w:ilvl="0" w:tplc="0409000F">
+      <w:start w:val="1"/>
+      <w:numFmt w:val="decimal"/>
+      <w:lvlText w:val="%1."/>
+      <w:lvlJc w:val="left"/>
+      <w:pPr>
+        <w:ind w:left="720" w:hanging="360"/>
+      </w:pPr>
+    </w:lvl>
+    <w:lvl w:ilvl="1" w:tplc="04090019" w:tentative="1">
+      <w:start w:val="1"/>
+      <w:numFmt w:val="lowerLetter"/>
+      <w:lvlText w:val="%2."/>
+      <w:lvlJc w:val="left"/>
+      <w:pPr>
+        <w:ind w:left="1440" w:hanging="360"/>
+      </w:pPr>
+    </w:lvl>
+    <w:lvl w:ilvl="2" w:tplc="0409001B" w:tentative="1">
+      <w:start w:val="1"/>
+      <w:numFmt w:val="lowerRoman"/>
+      <w:lvlText w:val="%3."/>
+      <w:lvlJc w:val="right"/>
+      <w:pPr>
+        <w:ind w:left="2160" w:hanging="180"/>
+      </w:pPr>
+    </w:lvl>
+    <w:lvl w:ilvl="3" w:tplc="0409000F" w:tentative="1">
+      <w:start w:val="1"/>
+      <w:numFmt w:val="decimal"/>
+      <w:lvlText w:val="%4."/>
+      <w:lvlJc w:val="left"/>
+      <w:pPr>
+        <w:ind w:left="2880" w:hanging="360"/>
+      </w:pPr>
+    </w:lvl>
+    <w:lvl w:ilvl="4" w:tplc="04090019" w:tentative="1">
+      <w:start w:val="1"/>
+      <w:numFmt w:val="lowerLetter"/>
+      <w:lvlText w:val="%5."/>
+      <w:lvlJc w:val="left"/>
+      <w:pPr>
+        <w:ind w:left="3600" w:hanging="360"/>
+      </w:pPr>
+    </w:lvl>
+    <w:lvl w:ilvl="5" w:tplc="0409001B" w:tentative="1">
+      <w:start w:val="1"/>
+      <w:numFmt w:val="lowerRoman"/>
+      <w:lvlText w:val="%6."/>
+      <w:lvlJc w:val="right"/>
+      <w:pPr>
+        <w:ind w:left="4320" w:hanging="180"/>
+      </w:pPr>
+    </w:lvl>
+    <w:lvl w:ilvl="6" w:tplc="0409000F" w:tentative="1">
+      <w:start w:val="1"/>
+      <w:numFmt w:val="decimal"/>
+      <w:lvlText w:val="%7."/>
+      <w:lvlJc w:val="left"/>
+      <w:pPr>
+        <w:ind w:left="5040" w:hanging="360"/>
+      </w:pPr>
+    </w:lvl>
+    <w:lvl w:ilvl="7" w:tplc="04090019" w:tentative="1">
+      <w:start w:val="1"/>
+      <w:numFmt w:val="lowerLetter"/>
+      <w:lvlText w:val="%8."/>
+      <w:lvlJc w:val="left"/>
+      <w:pPr>
+        <w:ind w:left="5760" w:hanging="360"/>
+      </w:pPr>
+    </w:lvl>
+    <w:lvl w:ilvl="8" w:tplc="0409001B" w:tentative="1">
+      <w:start w:val="1"/>
+      <w:numFmt w:val="lowerRoman"/>
+      <w:lvlText w:val="%9."/>
+      <w:lvlJc w:val="right"/>
+      <w:pPr>
+        <w:ind w:left="6480" w:hanging="180"/>
+      </w:pPr>
+    </w:lvl>
+  </w:abstractNum>
+  <w:num w:numId="1">
+    <w:abstractNumId w:val="0"/>
+  </w:num>
+  <w:num w:numId="2">
+    <w:abstractNumId w:val="2"/>
+  </w:num>
+  <w:num w:numId="3">
+    <w:abstractNumId w:val="1"/>
+  </w:num>
+</w:numbering>
 </file>
 
 <file path=word/styles.xml><?xml version="1.0" encoding="utf-8"?>
@@ -496,6 +911,29 @@
       <w:u w:val="single"/>
     </w:rPr>
   </w:style>
+  <w:style w:type="paragraph" w:styleId="ListParagraph">
+    <w:name w:val="List Paragraph"/>
+    <w:basedOn w:val="Normal"/>
+    <w:uiPriority w:val="34"/>
+    <w:qFormat/>
+    <w:rsid w:val="00BA494E"/>
+    <w:pPr>
+      <w:ind w:left="720"/>
+      <w:contextualSpacing/>
+    </w:pPr>
+  </w:style>
+  <w:style w:type="character" w:styleId="FollowedHyperlink">
+    <w:name w:val="FollowedHyperlink"/>
+    <w:basedOn w:val="DefaultParagraphFont"/>
+    <w:uiPriority w:val="99"/>
+    <w:semiHidden/>
+    <w:unhideWhenUsed/>
+    <w:rsid w:val="00242954"/>
+    <w:rPr>
+      <w:color w:val="954F72" w:themeColor="followedHyperlink"/>
+      <w:u w:val="single"/>
+    </w:rPr>
+  </w:style>
 </w:styles>
 </file>
 

</xml_diff>